<commit_message>
Add second testing exercise files
</commit_message>
<xml_diff>
--- a/Evidence for Project Unit.docx
+++ b/Evidence for Project Unit.docx
@@ -1588,7 +1588,6 @@
           </wp:inline>
         </w:drawing>
       </w:r>
-      <w:bookmarkStart w:id="0" w:name="_GoBack"/>
       <w:r>
         <w:rPr>
           <w:rFonts w:ascii="Times" w:hAnsi="Times" w:cs="Times"/>
@@ -1638,7 +1637,6 @@
           </wp:inline>
         </w:drawing>
       </w:r>
-      <w:bookmarkEnd w:id="0"/>
     </w:p>
     <w:p>
       <w:pPr>
@@ -2169,29 +2167,17 @@
           <w:lang w:val="en-US"/>
         </w:rPr>
       </w:pPr>
-    </w:p>
-    <w:p>
-      <w:pPr>
-        <w:autoSpaceDE w:val="0"/>
-        <w:autoSpaceDN w:val="0"/>
-        <w:adjustRightInd w:val="0"/>
-        <w:spacing w:after="240" w:line="340" w:lineRule="atLeast"/>
-        <w:rPr>
-          <w:rFonts w:ascii="Times" w:hAnsi="Times" w:cs="Times"/>
-          <w:color w:val="000000"/>
-          <w:lang w:val="en-US"/>
-        </w:rPr>
-      </w:pPr>
-      <w:r>
-        <w:rPr>
-          <w:rFonts w:ascii="Arial" w:hAnsi="Arial" w:cs="Arial"/>
-          <w:b/>
-          <w:bCs/>
-          <w:color w:val="000000"/>
-          <w:sz w:val="29"/>
-          <w:szCs w:val="29"/>
-          <w:lang w:val="en-US"/>
-        </w:rPr>
+      <w:r>
+        <w:rPr>
+          <w:rFonts w:ascii="Arial" w:hAnsi="Arial" w:cs="Arial"/>
+          <w:b/>
+          <w:bCs/>
+          <w:color w:val="000000"/>
+          <w:sz w:val="29"/>
+          <w:szCs w:val="29"/>
+          <w:lang w:val="en-US"/>
+        </w:rPr>
+        <w:lastRenderedPageBreak/>
         <w:t xml:space="preserve">P. 15 User output result </w:t>
       </w:r>
       <w:r>
@@ -2316,22 +2302,448 @@
         <w:adjustRightInd w:val="0"/>
         <w:spacing w:after="240" w:line="340" w:lineRule="atLeast"/>
         <w:rPr>
-          <w:rFonts w:ascii="Times" w:hAnsi="Times" w:cs="Times"/>
-          <w:color w:val="000000"/>
-          <w:lang w:val="en-US"/>
-        </w:rPr>
-      </w:pPr>
-      <w:r>
-        <w:rPr>
-          <w:rFonts w:ascii="Arial" w:hAnsi="Arial" w:cs="Arial"/>
-          <w:b/>
-          <w:bCs/>
-          <w:color w:val="000000"/>
-          <w:sz w:val="29"/>
-          <w:szCs w:val="29"/>
-          <w:lang w:val="en-US"/>
-        </w:rPr>
-        <w:t xml:space="preserve">P. 16 Bug tracking report showing the errors diagnosed and corrected. </w:t>
+          <w:rFonts w:ascii="Arial" w:hAnsi="Arial" w:cs="Arial"/>
+          <w:b/>
+          <w:bCs/>
+          <w:color w:val="000000"/>
+          <w:sz w:val="29"/>
+          <w:szCs w:val="29"/>
+          <w:lang w:val="en-US"/>
+        </w:rPr>
+      </w:pPr>
+    </w:p>
+    <w:p>
+      <w:pPr>
+        <w:autoSpaceDE w:val="0"/>
+        <w:autoSpaceDN w:val="0"/>
+        <w:adjustRightInd w:val="0"/>
+        <w:spacing w:after="240" w:line="340" w:lineRule="atLeast"/>
+        <w:rPr>
+          <w:rFonts w:ascii="Arial" w:hAnsi="Arial" w:cs="Arial"/>
+          <w:b/>
+          <w:bCs/>
+          <w:color w:val="000000"/>
+          <w:sz w:val="29"/>
+          <w:szCs w:val="29"/>
+          <w:lang w:val="en-US"/>
+        </w:rPr>
+      </w:pPr>
+    </w:p>
+    <w:p>
+      <w:pPr>
+        <w:autoSpaceDE w:val="0"/>
+        <w:autoSpaceDN w:val="0"/>
+        <w:adjustRightInd w:val="0"/>
+        <w:spacing w:after="240" w:line="340" w:lineRule="atLeast"/>
+        <w:rPr>
+          <w:rFonts w:ascii="Arial" w:hAnsi="Arial" w:cs="Arial"/>
+          <w:b/>
+          <w:bCs/>
+          <w:color w:val="000000"/>
+          <w:sz w:val="29"/>
+          <w:szCs w:val="29"/>
+          <w:lang w:val="en-US"/>
+        </w:rPr>
+      </w:pPr>
+    </w:p>
+    <w:p>
+      <w:pPr>
+        <w:autoSpaceDE w:val="0"/>
+        <w:autoSpaceDN w:val="0"/>
+        <w:adjustRightInd w:val="0"/>
+        <w:spacing w:after="240" w:line="340" w:lineRule="atLeast"/>
+        <w:rPr>
+          <w:rFonts w:ascii="Arial" w:hAnsi="Arial" w:cs="Arial"/>
+          <w:b/>
+          <w:bCs/>
+          <w:color w:val="000000"/>
+          <w:sz w:val="29"/>
+          <w:szCs w:val="29"/>
+          <w:lang w:val="en-US"/>
+        </w:rPr>
+      </w:pPr>
+    </w:p>
+    <w:p>
+      <w:pPr>
+        <w:autoSpaceDE w:val="0"/>
+        <w:autoSpaceDN w:val="0"/>
+        <w:adjustRightInd w:val="0"/>
+        <w:spacing w:after="240" w:line="340" w:lineRule="atLeast"/>
+        <w:rPr>
+          <w:rFonts w:ascii="Arial" w:hAnsi="Arial" w:cs="Arial"/>
+          <w:b/>
+          <w:bCs/>
+          <w:color w:val="000000"/>
+          <w:sz w:val="29"/>
+          <w:szCs w:val="29"/>
+          <w:lang w:val="en-US"/>
+        </w:rPr>
+      </w:pPr>
+    </w:p>
+    <w:p>
+      <w:pPr>
+        <w:autoSpaceDE w:val="0"/>
+        <w:autoSpaceDN w:val="0"/>
+        <w:adjustRightInd w:val="0"/>
+        <w:spacing w:after="240" w:line="340" w:lineRule="atLeast"/>
+        <w:rPr>
+          <w:rFonts w:ascii="Arial" w:hAnsi="Arial" w:cs="Arial"/>
+          <w:b/>
+          <w:bCs/>
+          <w:color w:val="000000"/>
+          <w:sz w:val="29"/>
+          <w:szCs w:val="29"/>
+          <w:lang w:val="en-US"/>
+        </w:rPr>
+      </w:pPr>
+    </w:p>
+    <w:p>
+      <w:pPr>
+        <w:autoSpaceDE w:val="0"/>
+        <w:autoSpaceDN w:val="0"/>
+        <w:adjustRightInd w:val="0"/>
+        <w:spacing w:after="240" w:line="340" w:lineRule="atLeast"/>
+        <w:rPr>
+          <w:rFonts w:ascii="Arial" w:hAnsi="Arial" w:cs="Arial"/>
+          <w:b/>
+          <w:bCs/>
+          <w:color w:val="000000"/>
+          <w:sz w:val="29"/>
+          <w:szCs w:val="29"/>
+          <w:lang w:val="en-US"/>
+        </w:rPr>
+      </w:pPr>
+    </w:p>
+    <w:p>
+      <w:pPr>
+        <w:autoSpaceDE w:val="0"/>
+        <w:autoSpaceDN w:val="0"/>
+        <w:adjustRightInd w:val="0"/>
+        <w:spacing w:after="240" w:line="340" w:lineRule="atLeast"/>
+        <w:rPr>
+          <w:rFonts w:ascii="Arial" w:hAnsi="Arial" w:cs="Arial"/>
+          <w:b/>
+          <w:bCs/>
+          <w:color w:val="000000"/>
+          <w:sz w:val="29"/>
+          <w:szCs w:val="29"/>
+          <w:lang w:val="en-US"/>
+        </w:rPr>
+      </w:pPr>
+    </w:p>
+    <w:p>
+      <w:pPr>
+        <w:autoSpaceDE w:val="0"/>
+        <w:autoSpaceDN w:val="0"/>
+        <w:adjustRightInd w:val="0"/>
+        <w:spacing w:after="240" w:line="340" w:lineRule="atLeast"/>
+        <w:rPr>
+          <w:rFonts w:ascii="Arial" w:hAnsi="Arial" w:cs="Arial"/>
+          <w:b/>
+          <w:bCs/>
+          <w:color w:val="000000"/>
+          <w:sz w:val="29"/>
+          <w:szCs w:val="29"/>
+          <w:lang w:val="en-US"/>
+        </w:rPr>
+      </w:pPr>
+      <w:r>
+        <w:rPr>
+          <w:rFonts w:ascii="Arial" w:hAnsi="Arial" w:cs="Arial"/>
+          <w:b/>
+          <w:bCs/>
+          <w:color w:val="000000"/>
+          <w:sz w:val="29"/>
+          <w:szCs w:val="29"/>
+          <w:lang w:val="en-US"/>
+        </w:rPr>
+        <w:lastRenderedPageBreak/>
+        <w:t xml:space="preserve">P. 16 </w:t>
+      </w:r>
+      <w:r>
+        <w:rPr>
+          <w:rFonts w:ascii="Arial" w:hAnsi="Arial" w:cs="Arial"/>
+          <w:b/>
+          <w:bCs/>
+          <w:color w:val="000000"/>
+          <w:sz w:val="29"/>
+          <w:szCs w:val="29"/>
+          <w:lang w:val="en-US"/>
+        </w:rPr>
+        <w:t>API being used in a program</w:t>
+      </w:r>
+    </w:p>
+    <w:p>
+      <w:pPr>
+        <w:autoSpaceDE w:val="0"/>
+        <w:autoSpaceDN w:val="0"/>
+        <w:adjustRightInd w:val="0"/>
+        <w:spacing w:after="240" w:line="340" w:lineRule="atLeast"/>
+        <w:rPr>
+          <w:rFonts w:ascii="Arial" w:hAnsi="Arial" w:cs="Arial"/>
+          <w:b/>
+          <w:bCs/>
+          <w:color w:val="000000"/>
+          <w:sz w:val="29"/>
+          <w:szCs w:val="29"/>
+          <w:lang w:val="en-US"/>
+        </w:rPr>
+      </w:pPr>
+      <w:r>
+        <w:rPr>
+          <w:rFonts w:ascii="Arial" w:hAnsi="Arial" w:cs="Arial"/>
+          <w:b/>
+          <w:bCs/>
+          <w:color w:val="000000"/>
+          <w:sz w:val="29"/>
+          <w:szCs w:val="29"/>
+          <w:lang w:val="en-US"/>
+        </w:rPr>
+        <w:t>Code that implements an API</w:t>
+      </w:r>
+    </w:p>
+    <w:p>
+      <w:pPr>
+        <w:autoSpaceDE w:val="0"/>
+        <w:autoSpaceDN w:val="0"/>
+        <w:adjustRightInd w:val="0"/>
+        <w:spacing w:after="240" w:line="340" w:lineRule="atLeast"/>
+        <w:rPr>
+          <w:rFonts w:ascii="Times" w:hAnsi="Times" w:cs="Times"/>
+          <w:color w:val="000000"/>
+          <w:lang w:val="en-US"/>
+        </w:rPr>
+      </w:pPr>
+      <w:r>
+        <w:rPr>
+          <w:rFonts w:ascii="Times" w:hAnsi="Times" w:cs="Times"/>
+          <w:noProof/>
+          <w:color w:val="000000"/>
+          <w:lang w:val="en-US"/>
+        </w:rPr>
+        <w:drawing>
+          <wp:inline distT="0" distB="0" distL="0" distR="0">
+            <wp:extent cx="5386812" cy="3012241"/>
+            <wp:effectExtent l="0" t="0" r="0" b="0"/>
+            <wp:docPr id="6" name="Picture 6"/>
+            <wp:cNvGraphicFramePr>
+              <a:graphicFrameLocks xmlns:a="http://schemas.openxmlformats.org/drawingml/2006/main" noChangeAspect="1"/>
+            </wp:cNvGraphicFramePr>
+            <a:graphic xmlns:a="http://schemas.openxmlformats.org/drawingml/2006/main">
+              <a:graphicData uri="http://schemas.openxmlformats.org/drawingml/2006/picture">
+                <pic:pic xmlns:pic="http://schemas.openxmlformats.org/drawingml/2006/picture">
+                  <pic:nvPicPr>
+                    <pic:cNvPr id="6" name="Screen Shot 2018-05-28 at 13.00.58.png"/>
+                    <pic:cNvPicPr/>
+                  </pic:nvPicPr>
+                  <pic:blipFill>
+                    <a:blip r:embed="rId25">
+                      <a:extLst>
+                        <a:ext uri="{28A0092B-C50C-407E-A947-70E740481C1C}">
+                          <a14:useLocalDpi xmlns:a14="http://schemas.microsoft.com/office/drawing/2010/main" val="0"/>
+                        </a:ext>
+                      </a:extLst>
+                    </a:blip>
+                    <a:stretch>
+                      <a:fillRect/>
+                    </a:stretch>
+                  </pic:blipFill>
+                  <pic:spPr>
+                    <a:xfrm>
+                      <a:off x="0" y="0"/>
+                      <a:ext cx="5440909" cy="3042491"/>
+                    </a:xfrm>
+                    <a:prstGeom prst="rect">
+                      <a:avLst/>
+                    </a:prstGeom>
+                  </pic:spPr>
+                </pic:pic>
+              </a:graphicData>
+            </a:graphic>
+          </wp:inline>
+        </w:drawing>
+      </w:r>
+    </w:p>
+    <w:p>
+      <w:pPr>
+        <w:autoSpaceDE w:val="0"/>
+        <w:autoSpaceDN w:val="0"/>
+        <w:adjustRightInd w:val="0"/>
+        <w:spacing w:after="240" w:line="340" w:lineRule="atLeast"/>
+        <w:rPr>
+          <w:rFonts w:ascii="Arial" w:hAnsi="Arial" w:cs="Arial"/>
+          <w:b/>
+          <w:bCs/>
+          <w:color w:val="000000"/>
+          <w:sz w:val="29"/>
+          <w:szCs w:val="29"/>
+          <w:lang w:val="en-US"/>
+        </w:rPr>
+      </w:pPr>
+      <w:r>
+        <w:rPr>
+          <w:rFonts w:ascii="Arial" w:hAnsi="Arial" w:cs="Arial"/>
+          <w:b/>
+          <w:bCs/>
+          <w:color w:val="000000"/>
+          <w:sz w:val="29"/>
+          <w:szCs w:val="29"/>
+          <w:lang w:val="en-US"/>
+        </w:rPr>
+        <w:t>API</w:t>
+      </w:r>
+      <w:r>
+        <w:rPr>
+          <w:rFonts w:ascii="Arial" w:hAnsi="Arial" w:cs="Arial"/>
+          <w:b/>
+          <w:bCs/>
+          <w:color w:val="000000"/>
+          <w:sz w:val="29"/>
+          <w:szCs w:val="29"/>
+          <w:lang w:val="en-US"/>
+        </w:rPr>
+        <w:t xml:space="preserve"> being used in a program whilst running</w:t>
+      </w:r>
+    </w:p>
+    <w:p>
+      <w:pPr>
+        <w:autoSpaceDE w:val="0"/>
+        <w:autoSpaceDN w:val="0"/>
+        <w:adjustRightInd w:val="0"/>
+        <w:spacing w:after="240" w:line="340" w:lineRule="atLeast"/>
+        <w:rPr>
+          <w:rFonts w:ascii="Arial" w:hAnsi="Arial" w:cs="Arial"/>
+          <w:b/>
+          <w:bCs/>
+          <w:color w:val="000000"/>
+          <w:sz w:val="29"/>
+          <w:szCs w:val="29"/>
+          <w:lang w:val="en-US"/>
+        </w:rPr>
+      </w:pPr>
+      <w:r>
+        <w:rPr>
+          <w:rFonts w:ascii="Arial" w:hAnsi="Arial" w:cs="Arial"/>
+          <w:b/>
+          <w:bCs/>
+          <w:noProof/>
+          <w:color w:val="000000"/>
+          <w:sz w:val="29"/>
+          <w:szCs w:val="29"/>
+          <w:lang w:val="en-US"/>
+        </w:rPr>
+        <w:drawing>
+          <wp:inline distT="0" distB="0" distL="0" distR="0">
+            <wp:extent cx="5386705" cy="2951753"/>
+            <wp:effectExtent l="0" t="0" r="0" b="0"/>
+            <wp:docPr id="7" name="Picture 7"/>
+            <wp:cNvGraphicFramePr>
+              <a:graphicFrameLocks xmlns:a="http://schemas.openxmlformats.org/drawingml/2006/main" noChangeAspect="1"/>
+            </wp:cNvGraphicFramePr>
+            <a:graphic xmlns:a="http://schemas.openxmlformats.org/drawingml/2006/main">
+              <a:graphicData uri="http://schemas.openxmlformats.org/drawingml/2006/picture">
+                <pic:pic xmlns:pic="http://schemas.openxmlformats.org/drawingml/2006/picture">
+                  <pic:nvPicPr>
+                    <pic:cNvPr id="7" name="Screen Shot 2018-05-28 at 13.01.57.png"/>
+                    <pic:cNvPicPr/>
+                  </pic:nvPicPr>
+                  <pic:blipFill>
+                    <a:blip r:embed="rId26" cstate="print">
+                      <a:extLst>
+                        <a:ext uri="{28A0092B-C50C-407E-A947-70E740481C1C}">
+                          <a14:useLocalDpi xmlns:a14="http://schemas.microsoft.com/office/drawing/2010/main" val="0"/>
+                        </a:ext>
+                      </a:extLst>
+                    </a:blip>
+                    <a:stretch>
+                      <a:fillRect/>
+                    </a:stretch>
+                  </pic:blipFill>
+                  <pic:spPr>
+                    <a:xfrm>
+                      <a:off x="0" y="0"/>
+                      <a:ext cx="5402025" cy="2960148"/>
+                    </a:xfrm>
+                    <a:prstGeom prst="rect">
+                      <a:avLst/>
+                    </a:prstGeom>
+                  </pic:spPr>
+                </pic:pic>
+              </a:graphicData>
+            </a:graphic>
+          </wp:inline>
+        </w:drawing>
+      </w:r>
+    </w:p>
+    <w:p>
+      <w:pPr>
+        <w:rPr>
+          <w:lang w:val="en-US"/>
+        </w:rPr>
+      </w:pPr>
+    </w:p>
+    <w:p>
+      <w:pPr>
+        <w:rPr>
+          <w:lang w:val="en-US"/>
+        </w:rPr>
+      </w:pPr>
+    </w:p>
+    <w:p>
+      <w:pPr>
+        <w:autoSpaceDE w:val="0"/>
+        <w:autoSpaceDN w:val="0"/>
+        <w:adjustRightInd w:val="0"/>
+        <w:spacing w:after="240" w:line="340" w:lineRule="atLeast"/>
+        <w:rPr>
+          <w:rFonts w:ascii="Arial" w:hAnsi="Arial" w:cs="Arial"/>
+          <w:b/>
+          <w:bCs/>
+          <w:color w:val="000000"/>
+          <w:sz w:val="29"/>
+          <w:szCs w:val="29"/>
+          <w:lang w:val="en-US"/>
+        </w:rPr>
+      </w:pPr>
+    </w:p>
+    <w:p>
+      <w:pPr>
+        <w:autoSpaceDE w:val="0"/>
+        <w:autoSpaceDN w:val="0"/>
+        <w:adjustRightInd w:val="0"/>
+        <w:spacing w:after="240" w:line="340" w:lineRule="atLeast"/>
+        <w:rPr>
+          <w:rFonts w:ascii="Times" w:hAnsi="Times" w:cs="Times"/>
+          <w:color w:val="000000"/>
+          <w:lang w:val="en-US"/>
+        </w:rPr>
+      </w:pPr>
+      <w:bookmarkStart w:id="0" w:name="_GoBack"/>
+      <w:bookmarkEnd w:id="0"/>
+      <w:r>
+        <w:rPr>
+          <w:rFonts w:ascii="Arial" w:hAnsi="Arial" w:cs="Arial"/>
+          <w:b/>
+          <w:bCs/>
+          <w:color w:val="000000"/>
+          <w:sz w:val="29"/>
+          <w:szCs w:val="29"/>
+          <w:lang w:val="en-US"/>
+        </w:rPr>
+        <w:lastRenderedPageBreak/>
+        <w:t>P. 17</w:t>
+      </w:r>
+      <w:r>
+        <w:rPr>
+          <w:rFonts w:ascii="Arial" w:hAnsi="Arial" w:cs="Arial"/>
+          <w:b/>
+          <w:bCs/>
+          <w:color w:val="000000"/>
+          <w:sz w:val="29"/>
+          <w:szCs w:val="29"/>
+          <w:lang w:val="en-US"/>
+        </w:rPr>
+        <w:t xml:space="preserve"> Bug tracking report showing the errors diagnosed and corrected. </w:t>
       </w:r>
     </w:p>
     <w:p>
@@ -2353,7 +2765,6 @@
           <w:color w:val="000000"/>
           <w:lang w:val="en-US"/>
         </w:rPr>
-        <w:lastRenderedPageBreak/>
         <w:drawing>
           <wp:inline distT="0" distB="0" distL="0" distR="0">
             <wp:extent cx="3001645" cy="2410460"/>
@@ -2449,7 +2860,19 @@
           <w:szCs w:val="29"/>
           <w:lang w:val="en-US"/>
         </w:rPr>
-        <w:t>P. 17 Testing your program</w:t>
+        <w:t>P. 18</w:t>
+      </w:r>
+      <w:r>
+        <w:rPr>
+          <w:rFonts w:ascii="Arial" w:hAnsi="Arial" w:cs="Arial"/>
+          <w:b/>
+          <w:bCs/>
+          <w:color w:val="000000"/>
+          <w:sz w:val="29"/>
+          <w:szCs w:val="29"/>
+          <w:lang w:val="en-US"/>
+        </w:rPr>
+        <w:t xml:space="preserve"> Testing your program</w:t>
       </w:r>
     </w:p>
     <w:p>
@@ -2473,7 +2896,7 @@
                     <pic:cNvPicPr/>
                   </pic:nvPicPr>
                   <pic:blipFill>
-                    <a:blip r:embed="rId25">
+                    <a:blip r:embed="rId27">
                       <a:extLst>
                         <a:ext uri="{28A0092B-C50C-407E-A947-70E740481C1C}">
                           <a14:useLocalDpi xmlns:a14="http://schemas.microsoft.com/office/drawing/2010/main" val="0"/>

</xml_diff>

<commit_message>
Add more project evidence
</commit_message>
<xml_diff>
--- a/Evidence for Project Unit.docx
+++ b/Evidence for Project Unit.docx
@@ -62,31 +62,20 @@
         </w:rPr>
         <w:t xml:space="preserve">P. 1 Github Contributors page </w:t>
       </w:r>
-    </w:p>
-    <w:p>
-      <w:pPr>
-        <w:autoSpaceDE w:val="0"/>
-        <w:autoSpaceDN w:val="0"/>
-        <w:adjustRightInd w:val="0"/>
-        <w:spacing w:line="280" w:lineRule="atLeast"/>
-        <w:rPr>
-          <w:rFonts w:ascii="Times" w:hAnsi="Times" w:cs="Times"/>
-          <w:color w:val="000000"/>
-          <w:lang w:val="en-US"/>
-        </w:rPr>
-      </w:pPr>
-      <w:r>
-        <w:rPr>
-          <w:rFonts w:ascii="Times" w:hAnsi="Times" w:cs="Times"/>
+      <w:r>
+        <w:rPr>
+          <w:rFonts w:ascii="Arial" w:hAnsi="Arial" w:cs="Arial"/>
           <w:noProof/>
           <w:color w:val="000000"/>
+          <w:sz w:val="29"/>
+          <w:szCs w:val="29"/>
           <w:lang w:val="en-US"/>
         </w:rPr>
         <w:drawing>
-          <wp:inline distT="0" distB="0" distL="0" distR="0">
-            <wp:extent cx="3001645" cy="2410460"/>
-            <wp:effectExtent l="0" t="0" r="0" b="2540"/>
-            <wp:docPr id="19" name="Picture 19"/>
+          <wp:inline distT="0" distB="0" distL="0" distR="0" wp14:anchorId="104DF49F" wp14:editId="19AE3727">
+            <wp:extent cx="4767400" cy="2492189"/>
+            <wp:effectExtent l="0" t="0" r="0" b="0"/>
+            <wp:docPr id="31" name="Picture 31"/>
             <wp:cNvGraphicFramePr>
               <a:graphicFrameLocks xmlns:a="http://schemas.openxmlformats.org/drawingml/2006/main" noChangeAspect="1"/>
             </wp:cNvGraphicFramePr>
@@ -94,13 +83,376 @@
               <a:graphicData uri="http://schemas.openxmlformats.org/drawingml/2006/picture">
                 <pic:pic xmlns:pic="http://schemas.openxmlformats.org/drawingml/2006/picture">
                   <pic:nvPicPr>
-                    <pic:cNvPr id="0" name="Picture 1"/>
+                    <pic:cNvPr id="31" name="Screen Shot 2018-07-06 at 09.29.17.png"/>
+                    <pic:cNvPicPr/>
+                  </pic:nvPicPr>
+                  <pic:blipFill>
+                    <a:blip r:embed="rId4">
+                      <a:extLst>
+                        <a:ext uri="{28A0092B-C50C-407E-A947-70E740481C1C}">
+                          <a14:useLocalDpi xmlns:a14="http://schemas.microsoft.com/office/drawing/2010/main" val="0"/>
+                        </a:ext>
+                      </a:extLst>
+                    </a:blip>
+                    <a:stretch>
+                      <a:fillRect/>
+                    </a:stretch>
+                  </pic:blipFill>
+                  <pic:spPr>
+                    <a:xfrm>
+                      <a:off x="0" y="0"/>
+                      <a:ext cx="4805966" cy="2512350"/>
+                    </a:xfrm>
+                    <a:prstGeom prst="rect">
+                      <a:avLst/>
+                    </a:prstGeom>
+                  </pic:spPr>
+                </pic:pic>
+              </a:graphicData>
+            </a:graphic>
+          </wp:inline>
+        </w:drawing>
+      </w:r>
+    </w:p>
+    <w:p>
+      <w:pPr>
+        <w:autoSpaceDE w:val="0"/>
+        <w:autoSpaceDN w:val="0"/>
+        <w:adjustRightInd w:val="0"/>
+        <w:spacing w:line="280" w:lineRule="atLeast"/>
+        <w:rPr>
+          <w:rFonts w:ascii="Times" w:hAnsi="Times" w:cs="Times"/>
+          <w:color w:val="000000"/>
+          <w:lang w:val="en-US"/>
+        </w:rPr>
+      </w:pPr>
+      <w:r>
+        <w:rPr>
+          <w:rFonts w:ascii="Arial" w:hAnsi="Arial" w:cs="Arial"/>
+          <w:b/>
+          <w:bCs/>
+          <w:noProof/>
+          <w:color w:val="000000"/>
+          <w:sz w:val="29"/>
+          <w:szCs w:val="29"/>
+          <w:lang w:val="en-US"/>
+        </w:rPr>
+        <w:drawing>
+          <wp:inline distT="0" distB="0" distL="0" distR="0" wp14:anchorId="7F0E093A" wp14:editId="5884FF7D">
+            <wp:extent cx="4320988" cy="4008457"/>
+            <wp:effectExtent l="0" t="0" r="0" b="5080"/>
+            <wp:docPr id="29" name="Picture 29"/>
+            <wp:cNvGraphicFramePr>
+              <a:graphicFrameLocks xmlns:a="http://schemas.openxmlformats.org/drawingml/2006/main" noChangeAspect="1"/>
+            </wp:cNvGraphicFramePr>
+            <a:graphic xmlns:a="http://schemas.openxmlformats.org/drawingml/2006/main">
+              <a:graphicData uri="http://schemas.openxmlformats.org/drawingml/2006/picture">
+                <pic:pic xmlns:pic="http://schemas.openxmlformats.org/drawingml/2006/picture">
+                  <pic:nvPicPr>
+                    <pic:cNvPr id="29" name="Screen Shot 2018-07-06 at 09.31.33.png"/>
+                    <pic:cNvPicPr/>
+                  </pic:nvPicPr>
+                  <pic:blipFill>
+                    <a:blip r:embed="rId5">
+                      <a:extLst>
+                        <a:ext uri="{28A0092B-C50C-407E-A947-70E740481C1C}">
+                          <a14:useLocalDpi xmlns:a14="http://schemas.microsoft.com/office/drawing/2010/main" val="0"/>
+                        </a:ext>
+                      </a:extLst>
+                    </a:blip>
+                    <a:stretch>
+                      <a:fillRect/>
+                    </a:stretch>
+                  </pic:blipFill>
+                  <pic:spPr>
+                    <a:xfrm>
+                      <a:off x="0" y="0"/>
+                      <a:ext cx="4349016" cy="4034458"/>
+                    </a:xfrm>
+                    <a:prstGeom prst="rect">
+                      <a:avLst/>
+                    </a:prstGeom>
+                  </pic:spPr>
+                </pic:pic>
+              </a:graphicData>
+            </a:graphic>
+          </wp:inline>
+        </w:drawing>
+      </w:r>
+    </w:p>
+    <w:p>
+      <w:pPr>
+        <w:autoSpaceDE w:val="0"/>
+        <w:autoSpaceDN w:val="0"/>
+        <w:adjustRightInd w:val="0"/>
+        <w:spacing w:after="240" w:line="340" w:lineRule="atLeast"/>
+        <w:rPr>
+          <w:rFonts w:ascii="Arial" w:hAnsi="Arial" w:cs="Arial"/>
+          <w:color w:val="000000"/>
+          <w:sz w:val="29"/>
+          <w:szCs w:val="29"/>
+          <w:lang w:val="en-US"/>
+        </w:rPr>
+      </w:pPr>
+    </w:p>
+    <w:p>
+      <w:pPr>
+        <w:autoSpaceDE w:val="0"/>
+        <w:autoSpaceDN w:val="0"/>
+        <w:adjustRightInd w:val="0"/>
+        <w:spacing w:after="240" w:line="340" w:lineRule="atLeast"/>
+        <w:rPr>
+          <w:rFonts w:ascii="Arial" w:hAnsi="Arial" w:cs="Arial"/>
+          <w:b/>
+          <w:bCs/>
+          <w:color w:val="000000"/>
+          <w:sz w:val="29"/>
+          <w:szCs w:val="29"/>
+          <w:lang w:val="en-US"/>
+        </w:rPr>
+      </w:pPr>
+      <w:r>
+        <w:rPr>
+          <w:rFonts w:ascii="Arial" w:hAnsi="Arial" w:cs="Arial"/>
+          <w:b/>
+          <w:bCs/>
+          <w:color w:val="000000"/>
+          <w:sz w:val="29"/>
+          <w:szCs w:val="29"/>
+          <w:lang w:val="en-US"/>
+        </w:rPr>
+        <w:lastRenderedPageBreak/>
+        <w:t xml:space="preserve">P. 2 Project Brief </w:t>
+      </w:r>
+    </w:p>
+    <w:p>
+      <w:pPr>
+        <w:autoSpaceDE w:val="0"/>
+        <w:autoSpaceDN w:val="0"/>
+        <w:adjustRightInd w:val="0"/>
+        <w:spacing w:after="240" w:line="340" w:lineRule="atLeast"/>
+        <w:rPr>
+          <w:rFonts w:ascii="Times" w:hAnsi="Times" w:cs="Times"/>
+          <w:color w:val="000000"/>
+          <w:lang w:val="en-US"/>
+        </w:rPr>
+      </w:pPr>
+      <w:r>
+        <w:rPr>
+          <w:rFonts w:ascii="Times" w:hAnsi="Times" w:cs="Times"/>
+          <w:noProof/>
+          <w:color w:val="000000"/>
+          <w:lang w:val="en-US"/>
+        </w:rPr>
+        <w:drawing>
+          <wp:inline distT="0" distB="0" distL="0" distR="0">
+            <wp:extent cx="4423649" cy="3406588"/>
+            <wp:effectExtent l="0" t="0" r="0" b="0"/>
+            <wp:docPr id="32" name="Picture 32"/>
+            <wp:cNvGraphicFramePr>
+              <a:graphicFrameLocks xmlns:a="http://schemas.openxmlformats.org/drawingml/2006/main" noChangeAspect="1"/>
+            </wp:cNvGraphicFramePr>
+            <a:graphic xmlns:a="http://schemas.openxmlformats.org/drawingml/2006/main">
+              <a:graphicData uri="http://schemas.openxmlformats.org/drawingml/2006/picture">
+                <pic:pic xmlns:pic="http://schemas.openxmlformats.org/drawingml/2006/picture">
+                  <pic:nvPicPr>
+                    <pic:cNvPr id="32" name="Screen Shot 2018-07-06 at 09.36.54.png"/>
+                    <pic:cNvPicPr/>
+                  </pic:nvPicPr>
+                  <pic:blipFill>
+                    <a:blip r:embed="rId6">
+                      <a:extLst>
+                        <a:ext uri="{28A0092B-C50C-407E-A947-70E740481C1C}">
+                          <a14:useLocalDpi xmlns:a14="http://schemas.microsoft.com/office/drawing/2010/main" val="0"/>
+                        </a:ext>
+                      </a:extLst>
+                    </a:blip>
+                    <a:stretch>
+                      <a:fillRect/>
+                    </a:stretch>
+                  </pic:blipFill>
+                  <pic:spPr>
+                    <a:xfrm>
+                      <a:off x="0" y="0"/>
+                      <a:ext cx="4426005" cy="3408402"/>
+                    </a:xfrm>
+                    <a:prstGeom prst="rect">
+                      <a:avLst/>
+                    </a:prstGeom>
+                  </pic:spPr>
+                </pic:pic>
+              </a:graphicData>
+            </a:graphic>
+          </wp:inline>
+        </w:drawing>
+      </w:r>
+    </w:p>
+    <w:p>
+      <w:pPr>
+        <w:autoSpaceDE w:val="0"/>
+        <w:autoSpaceDN w:val="0"/>
+        <w:adjustRightInd w:val="0"/>
+        <w:spacing w:line="280" w:lineRule="atLeast"/>
+        <w:rPr>
+          <w:rFonts w:ascii="Times" w:hAnsi="Times" w:cs="Times"/>
+          <w:color w:val="000000"/>
+          <w:lang w:val="en-US"/>
+        </w:rPr>
+      </w:pPr>
+    </w:p>
+    <w:p>
+      <w:pPr>
+        <w:autoSpaceDE w:val="0"/>
+        <w:autoSpaceDN w:val="0"/>
+        <w:adjustRightInd w:val="0"/>
+        <w:spacing w:after="240" w:line="340" w:lineRule="atLeast"/>
+        <w:rPr>
+          <w:rFonts w:ascii="Times" w:hAnsi="Times" w:cs="Times"/>
+          <w:color w:val="000000"/>
+          <w:lang w:val="en-US"/>
+        </w:rPr>
+      </w:pPr>
+      <w:r>
+        <w:rPr>
+          <w:rFonts w:ascii="Arial" w:hAnsi="Arial" w:cs="Arial"/>
+          <w:b/>
+          <w:bCs/>
+          <w:color w:val="000000"/>
+          <w:sz w:val="29"/>
+          <w:szCs w:val="29"/>
+          <w:lang w:val="en-US"/>
+        </w:rPr>
+        <w:t xml:space="preserve">P. 3 Use of Trello </w:t>
+      </w:r>
+    </w:p>
+    <w:p>
+      <w:pPr>
+        <w:autoSpaceDE w:val="0"/>
+        <w:autoSpaceDN w:val="0"/>
+        <w:adjustRightInd w:val="0"/>
+        <w:spacing w:line="280" w:lineRule="atLeast"/>
+        <w:rPr>
+          <w:rFonts w:ascii="Times" w:hAnsi="Times" w:cs="Times"/>
+          <w:color w:val="000000"/>
+          <w:lang w:val="en-US"/>
+        </w:rPr>
+      </w:pPr>
+      <w:r>
+        <w:rPr>
+          <w:rFonts w:ascii="Times" w:hAnsi="Times" w:cs="Times"/>
+          <w:noProof/>
+          <w:color w:val="000000"/>
+          <w:lang w:val="en-US"/>
+        </w:rPr>
+        <w:drawing>
+          <wp:inline distT="0" distB="0" distL="0" distR="0">
+            <wp:extent cx="5943600" cy="2512695"/>
+            <wp:effectExtent l="0" t="0" r="0" b="1905"/>
+            <wp:docPr id="33" name="Picture 33"/>
+            <wp:cNvGraphicFramePr>
+              <a:graphicFrameLocks xmlns:a="http://schemas.openxmlformats.org/drawingml/2006/main" noChangeAspect="1"/>
+            </wp:cNvGraphicFramePr>
+            <a:graphic xmlns:a="http://schemas.openxmlformats.org/drawingml/2006/main">
+              <a:graphicData uri="http://schemas.openxmlformats.org/drawingml/2006/picture">
+                <pic:pic xmlns:pic="http://schemas.openxmlformats.org/drawingml/2006/picture">
+                  <pic:nvPicPr>
+                    <pic:cNvPr id="33" name="Screen Shot 2018-07-06 at 09.48.15.png"/>
+                    <pic:cNvPicPr/>
+                  </pic:nvPicPr>
+                  <pic:blipFill>
+                    <a:blip r:embed="rId7">
+                      <a:extLst>
+                        <a:ext uri="{28A0092B-C50C-407E-A947-70E740481C1C}">
+                          <a14:useLocalDpi xmlns:a14="http://schemas.microsoft.com/office/drawing/2010/main" val="0"/>
+                        </a:ext>
+                      </a:extLst>
+                    </a:blip>
+                    <a:stretch>
+                      <a:fillRect/>
+                    </a:stretch>
+                  </pic:blipFill>
+                  <pic:spPr>
+                    <a:xfrm>
+                      <a:off x="0" y="0"/>
+                      <a:ext cx="5943600" cy="2512695"/>
+                    </a:xfrm>
+                    <a:prstGeom prst="rect">
+                      <a:avLst/>
+                    </a:prstGeom>
+                  </pic:spPr>
+                </pic:pic>
+              </a:graphicData>
+            </a:graphic>
+          </wp:inline>
+        </w:drawing>
+      </w:r>
+      <w:bookmarkStart w:id="0" w:name="_GoBack"/>
+      <w:bookmarkEnd w:id="0"/>
+    </w:p>
+    <w:p>
+      <w:pPr>
+        <w:autoSpaceDE w:val="0"/>
+        <w:autoSpaceDN w:val="0"/>
+        <w:adjustRightInd w:val="0"/>
+        <w:spacing w:after="240" w:line="340" w:lineRule="atLeast"/>
+        <w:rPr>
+          <w:rFonts w:ascii="Times" w:hAnsi="Times" w:cs="Times"/>
+          <w:color w:val="000000"/>
+          <w:lang w:val="en-US"/>
+        </w:rPr>
+      </w:pPr>
+      <w:r>
+        <w:rPr>
+          <w:rFonts w:ascii="Arial" w:hAnsi="Arial" w:cs="Arial"/>
+          <w:b/>
+          <w:bCs/>
+          <w:color w:val="000000"/>
+          <w:sz w:val="29"/>
+          <w:szCs w:val="29"/>
+          <w:lang w:val="en-US"/>
+        </w:rPr>
+        <w:t xml:space="preserve">P. 4 Acceptance Criteria </w:t>
+      </w:r>
+    </w:p>
+    <w:p>
+      <w:pPr>
+        <w:autoSpaceDE w:val="0"/>
+        <w:autoSpaceDN w:val="0"/>
+        <w:adjustRightInd w:val="0"/>
+        <w:spacing w:line="280" w:lineRule="atLeast"/>
+        <w:rPr>
+          <w:rFonts w:ascii="Times" w:hAnsi="Times" w:cs="Times"/>
+          <w:color w:val="000000"/>
+          <w:lang w:val="en-US"/>
+        </w:rPr>
+      </w:pPr>
+      <w:r>
+        <w:rPr>
+          <w:rFonts w:ascii="Times" w:hAnsi="Times" w:cs="Times"/>
+          <w:noProof/>
+          <w:color w:val="000000"/>
+          <w:lang w:val="en-US"/>
+        </w:rPr>
+        <w:lastRenderedPageBreak/>
+        <w:drawing>
+          <wp:inline distT="0" distB="0" distL="0" distR="0">
+            <wp:extent cx="3001645" cy="2410460"/>
+            <wp:effectExtent l="0" t="0" r="0" b="2540"/>
+            <wp:docPr id="16" name="Picture 16"/>
+            <wp:cNvGraphicFramePr>
+              <a:graphicFrameLocks xmlns:a="http://schemas.openxmlformats.org/drawingml/2006/main" noChangeAspect="1"/>
+            </wp:cNvGraphicFramePr>
+            <a:graphic xmlns:a="http://schemas.openxmlformats.org/drawingml/2006/main">
+              <a:graphicData uri="http://schemas.openxmlformats.org/drawingml/2006/picture">
+                <pic:pic xmlns:pic="http://schemas.openxmlformats.org/drawingml/2006/picture">
+                  <pic:nvPicPr>
+                    <pic:cNvPr id="0" name="Picture 4"/>
                     <pic:cNvPicPr>
                       <a:picLocks noChangeAspect="1" noChangeArrowheads="1"/>
                     </pic:cNvPicPr>
                   </pic:nvPicPr>
                   <pic:blipFill>
-                    <a:blip r:embed="rId4">
+                    <a:blip r:embed="rId8">
                       <a:extLst>
                         <a:ext uri="{28A0092B-C50C-407E-A947-70E740481C1C}">
                           <a14:useLocalDpi xmlns:a14="http://schemas.microsoft.com/office/drawing/2010/main" val="0"/>
@@ -177,7 +529,7 @@
           <w:szCs w:val="29"/>
           <w:lang w:val="en-US"/>
         </w:rPr>
-        <w:t xml:space="preserve">P. 2 Project Brief </w:t>
+        <w:t xml:space="preserve">P. 5 User sitemap </w:t>
       </w:r>
     </w:p>
     <w:p>
@@ -199,329 +551,6 @@
           <w:color w:val="000000"/>
           <w:lang w:val="en-US"/>
         </w:rPr>
-        <w:drawing>
-          <wp:inline distT="0" distB="0" distL="0" distR="0">
-            <wp:extent cx="3001645" cy="2410460"/>
-            <wp:effectExtent l="0" t="0" r="0" b="2540"/>
-            <wp:docPr id="18" name="Picture 18"/>
-            <wp:cNvGraphicFramePr>
-              <a:graphicFrameLocks xmlns:a="http://schemas.openxmlformats.org/drawingml/2006/main" noChangeAspect="1"/>
-            </wp:cNvGraphicFramePr>
-            <a:graphic xmlns:a="http://schemas.openxmlformats.org/drawingml/2006/main">
-              <a:graphicData uri="http://schemas.openxmlformats.org/drawingml/2006/picture">
-                <pic:pic xmlns:pic="http://schemas.openxmlformats.org/drawingml/2006/picture">
-                  <pic:nvPicPr>
-                    <pic:cNvPr id="0" name="Picture 2"/>
-                    <pic:cNvPicPr>
-                      <a:picLocks noChangeAspect="1" noChangeArrowheads="1"/>
-                    </pic:cNvPicPr>
-                  </pic:nvPicPr>
-                  <pic:blipFill>
-                    <a:blip r:embed="rId4">
-                      <a:extLst>
-                        <a:ext uri="{28A0092B-C50C-407E-A947-70E740481C1C}">
-                          <a14:useLocalDpi xmlns:a14="http://schemas.microsoft.com/office/drawing/2010/main" val="0"/>
-                        </a:ext>
-                      </a:extLst>
-                    </a:blip>
-                    <a:srcRect/>
-                    <a:stretch>
-                      <a:fillRect/>
-                    </a:stretch>
-                  </pic:blipFill>
-                  <pic:spPr bwMode="auto">
-                    <a:xfrm>
-                      <a:off x="0" y="0"/>
-                      <a:ext cx="3001645" cy="2410460"/>
-                    </a:xfrm>
-                    <a:prstGeom prst="rect">
-                      <a:avLst/>
-                    </a:prstGeom>
-                    <a:noFill/>
-                    <a:ln>
-                      <a:noFill/>
-                    </a:ln>
-                  </pic:spPr>
-                </pic:pic>
-              </a:graphicData>
-            </a:graphic>
-          </wp:inline>
-        </w:drawing>
-      </w:r>
-    </w:p>
-    <w:p>
-      <w:pPr>
-        <w:autoSpaceDE w:val="0"/>
-        <w:autoSpaceDN w:val="0"/>
-        <w:adjustRightInd w:val="0"/>
-        <w:spacing w:after="240" w:line="340" w:lineRule="atLeast"/>
-        <w:rPr>
-          <w:rFonts w:ascii="Times" w:hAnsi="Times" w:cs="Times"/>
-          <w:color w:val="000000"/>
-          <w:lang w:val="en-US"/>
-        </w:rPr>
-      </w:pPr>
-      <w:r>
-        <w:rPr>
-          <w:rFonts w:ascii="Arial" w:hAnsi="Arial" w:cs="Arial"/>
-          <w:color w:val="000000"/>
-          <w:sz w:val="29"/>
-          <w:szCs w:val="29"/>
-          <w:lang w:val="en-US"/>
-        </w:rPr>
-        <w:t xml:space="preserve">Evidence for unit </w:t>
-      </w:r>
-    </w:p>
-    <w:p>
-      <w:pPr>
-        <w:autoSpaceDE w:val="0"/>
-        <w:autoSpaceDN w:val="0"/>
-        <w:adjustRightInd w:val="0"/>
-        <w:spacing w:after="240" w:line="340" w:lineRule="atLeast"/>
-        <w:rPr>
-          <w:rFonts w:ascii="Times" w:hAnsi="Times" w:cs="Times"/>
-          <w:color w:val="000000"/>
-          <w:lang w:val="en-US"/>
-        </w:rPr>
-      </w:pPr>
-      <w:r>
-        <w:rPr>
-          <w:rFonts w:ascii="Arial" w:hAnsi="Arial" w:cs="Arial"/>
-          <w:b/>
-          <w:bCs/>
-          <w:color w:val="000000"/>
-          <w:sz w:val="29"/>
-          <w:szCs w:val="29"/>
-          <w:lang w:val="en-US"/>
-        </w:rPr>
-        <w:t xml:space="preserve">P. 3 Use of Trello </w:t>
-      </w:r>
-    </w:p>
-    <w:p>
-      <w:pPr>
-        <w:autoSpaceDE w:val="0"/>
-        <w:autoSpaceDN w:val="0"/>
-        <w:adjustRightInd w:val="0"/>
-        <w:spacing w:line="280" w:lineRule="atLeast"/>
-        <w:rPr>
-          <w:rFonts w:ascii="Times" w:hAnsi="Times" w:cs="Times"/>
-          <w:color w:val="000000"/>
-          <w:lang w:val="en-US"/>
-        </w:rPr>
-      </w:pPr>
-      <w:r>
-        <w:rPr>
-          <w:rFonts w:ascii="Times" w:hAnsi="Times" w:cs="Times"/>
-          <w:noProof/>
-          <w:color w:val="000000"/>
-          <w:lang w:val="en-US"/>
-        </w:rPr>
-        <w:lastRenderedPageBreak/>
-        <w:drawing>
-          <wp:inline distT="0" distB="0" distL="0" distR="0">
-            <wp:extent cx="5943600" cy="3463925"/>
-            <wp:effectExtent l="0" t="0" r="0" b="3175"/>
-            <wp:docPr id="1" name="Picture 1"/>
-            <wp:cNvGraphicFramePr>
-              <a:graphicFrameLocks xmlns:a="http://schemas.openxmlformats.org/drawingml/2006/main" noChangeAspect="1"/>
-            </wp:cNvGraphicFramePr>
-            <a:graphic xmlns:a="http://schemas.openxmlformats.org/drawingml/2006/main">
-              <a:graphicData uri="http://schemas.openxmlformats.org/drawingml/2006/picture">
-                <pic:pic xmlns:pic="http://schemas.openxmlformats.org/drawingml/2006/picture">
-                  <pic:nvPicPr>
-                    <pic:cNvPr id="1" name="Screen Shot 2018-05-14 at 01.22.45.png"/>
-                    <pic:cNvPicPr/>
-                  </pic:nvPicPr>
-                  <pic:blipFill>
-                    <a:blip r:embed="rId5">
-                      <a:extLst>
-                        <a:ext uri="{28A0092B-C50C-407E-A947-70E740481C1C}">
-                          <a14:useLocalDpi xmlns:a14="http://schemas.microsoft.com/office/drawing/2010/main" val="0"/>
-                        </a:ext>
-                      </a:extLst>
-                    </a:blip>
-                    <a:stretch>
-                      <a:fillRect/>
-                    </a:stretch>
-                  </pic:blipFill>
-                  <pic:spPr>
-                    <a:xfrm>
-                      <a:off x="0" y="0"/>
-                      <a:ext cx="5943600" cy="3463925"/>
-                    </a:xfrm>
-                    <a:prstGeom prst="rect">
-                      <a:avLst/>
-                    </a:prstGeom>
-                  </pic:spPr>
-                </pic:pic>
-              </a:graphicData>
-            </a:graphic>
-          </wp:inline>
-        </w:drawing>
-      </w:r>
-    </w:p>
-    <w:p>
-      <w:pPr>
-        <w:autoSpaceDE w:val="0"/>
-        <w:autoSpaceDN w:val="0"/>
-        <w:adjustRightInd w:val="0"/>
-        <w:spacing w:after="240" w:line="340" w:lineRule="atLeast"/>
-        <w:rPr>
-          <w:rFonts w:ascii="Times" w:hAnsi="Times" w:cs="Times"/>
-          <w:color w:val="000000"/>
-          <w:lang w:val="en-US"/>
-        </w:rPr>
-      </w:pPr>
-      <w:r>
-        <w:rPr>
-          <w:rFonts w:ascii="Arial" w:hAnsi="Arial" w:cs="Arial"/>
-          <w:b/>
-          <w:bCs/>
-          <w:color w:val="000000"/>
-          <w:sz w:val="29"/>
-          <w:szCs w:val="29"/>
-          <w:lang w:val="en-US"/>
-        </w:rPr>
-        <w:t xml:space="preserve">P. 4 Acceptance Criteria </w:t>
-      </w:r>
-    </w:p>
-    <w:p>
-      <w:pPr>
-        <w:autoSpaceDE w:val="0"/>
-        <w:autoSpaceDN w:val="0"/>
-        <w:adjustRightInd w:val="0"/>
-        <w:spacing w:line="280" w:lineRule="atLeast"/>
-        <w:rPr>
-          <w:rFonts w:ascii="Times" w:hAnsi="Times" w:cs="Times"/>
-          <w:color w:val="000000"/>
-          <w:lang w:val="en-US"/>
-        </w:rPr>
-      </w:pPr>
-      <w:r>
-        <w:rPr>
-          <w:rFonts w:ascii="Times" w:hAnsi="Times" w:cs="Times"/>
-          <w:noProof/>
-          <w:color w:val="000000"/>
-          <w:lang w:val="en-US"/>
-        </w:rPr>
-        <w:drawing>
-          <wp:inline distT="0" distB="0" distL="0" distR="0">
-            <wp:extent cx="3001645" cy="2410460"/>
-            <wp:effectExtent l="0" t="0" r="0" b="2540"/>
-            <wp:docPr id="16" name="Picture 16"/>
-            <wp:cNvGraphicFramePr>
-              <a:graphicFrameLocks xmlns:a="http://schemas.openxmlformats.org/drawingml/2006/main" noChangeAspect="1"/>
-            </wp:cNvGraphicFramePr>
-            <a:graphic xmlns:a="http://schemas.openxmlformats.org/drawingml/2006/main">
-              <a:graphicData uri="http://schemas.openxmlformats.org/drawingml/2006/picture">
-                <pic:pic xmlns:pic="http://schemas.openxmlformats.org/drawingml/2006/picture">
-                  <pic:nvPicPr>
-                    <pic:cNvPr id="0" name="Picture 4"/>
-                    <pic:cNvPicPr>
-                      <a:picLocks noChangeAspect="1" noChangeArrowheads="1"/>
-                    </pic:cNvPicPr>
-                  </pic:nvPicPr>
-                  <pic:blipFill>
-                    <a:blip r:embed="rId6">
-                      <a:extLst>
-                        <a:ext uri="{28A0092B-C50C-407E-A947-70E740481C1C}">
-                          <a14:useLocalDpi xmlns:a14="http://schemas.microsoft.com/office/drawing/2010/main" val="0"/>
-                        </a:ext>
-                      </a:extLst>
-                    </a:blip>
-                    <a:srcRect/>
-                    <a:stretch>
-                      <a:fillRect/>
-                    </a:stretch>
-                  </pic:blipFill>
-                  <pic:spPr bwMode="auto">
-                    <a:xfrm>
-                      <a:off x="0" y="0"/>
-                      <a:ext cx="3001645" cy="2410460"/>
-                    </a:xfrm>
-                    <a:prstGeom prst="rect">
-                      <a:avLst/>
-                    </a:prstGeom>
-                    <a:noFill/>
-                    <a:ln>
-                      <a:noFill/>
-                    </a:ln>
-                  </pic:spPr>
-                </pic:pic>
-              </a:graphicData>
-            </a:graphic>
-          </wp:inline>
-        </w:drawing>
-      </w:r>
-    </w:p>
-    <w:p>
-      <w:pPr>
-        <w:autoSpaceDE w:val="0"/>
-        <w:autoSpaceDN w:val="0"/>
-        <w:adjustRightInd w:val="0"/>
-        <w:spacing w:after="240" w:line="340" w:lineRule="atLeast"/>
-        <w:rPr>
-          <w:rFonts w:ascii="Times" w:hAnsi="Times" w:cs="Times"/>
-          <w:color w:val="000000"/>
-          <w:lang w:val="en-US"/>
-        </w:rPr>
-      </w:pPr>
-      <w:r>
-        <w:rPr>
-          <w:rFonts w:ascii="Arial" w:hAnsi="Arial" w:cs="Arial"/>
-          <w:color w:val="000000"/>
-          <w:sz w:val="29"/>
-          <w:szCs w:val="29"/>
-          <w:lang w:val="en-US"/>
-        </w:rPr>
-        <w:t xml:space="preserve">Evidence for unit </w:t>
-      </w:r>
-    </w:p>
-    <w:p>
-      <w:pPr>
-        <w:autoSpaceDE w:val="0"/>
-        <w:autoSpaceDN w:val="0"/>
-        <w:adjustRightInd w:val="0"/>
-        <w:spacing w:after="240" w:line="340" w:lineRule="atLeast"/>
-        <w:rPr>
-          <w:rFonts w:ascii="Times" w:hAnsi="Times" w:cs="Times"/>
-          <w:color w:val="000000"/>
-          <w:lang w:val="en-US"/>
-        </w:rPr>
-      </w:pPr>
-      <w:r>
-        <w:rPr>
-          <w:rFonts w:ascii="Arial" w:hAnsi="Arial" w:cs="Arial"/>
-          <w:b/>
-          <w:bCs/>
-          <w:color w:val="000000"/>
-          <w:sz w:val="29"/>
-          <w:szCs w:val="29"/>
-          <w:lang w:val="en-US"/>
-        </w:rPr>
-        <w:t xml:space="preserve">P. 5 User sitemap </w:t>
-      </w:r>
-    </w:p>
-    <w:p>
-      <w:pPr>
-        <w:autoSpaceDE w:val="0"/>
-        <w:autoSpaceDN w:val="0"/>
-        <w:adjustRightInd w:val="0"/>
-        <w:spacing w:line="280" w:lineRule="atLeast"/>
-        <w:rPr>
-          <w:rFonts w:ascii="Times" w:hAnsi="Times" w:cs="Times"/>
-          <w:color w:val="000000"/>
-          <w:lang w:val="en-US"/>
-        </w:rPr>
-      </w:pPr>
-      <w:r>
-        <w:rPr>
-          <w:rFonts w:ascii="Times" w:hAnsi="Times" w:cs="Times"/>
-          <w:noProof/>
-          <w:color w:val="000000"/>
-          <w:lang w:val="en-US"/>
-        </w:rPr>
-        <w:lastRenderedPageBreak/>
         <w:drawing>
           <wp:inline distT="0" distB="0" distL="0" distR="0">
             <wp:extent cx="5943600" cy="2181860"/>
@@ -538,7 +567,7 @@
                     <pic:cNvPicPr/>
                   </pic:nvPicPr>
                   <pic:blipFill>
-                    <a:blip r:embed="rId7">
+                    <a:blip r:embed="rId9">
                       <a:extLst>
                         <a:ext uri="{28A0092B-C50C-407E-A947-70E740481C1C}">
                           <a14:useLocalDpi xmlns:a14="http://schemas.microsoft.com/office/drawing/2010/main" val="0"/>
@@ -622,6 +651,7 @@
           <w:color w:val="000000"/>
           <w:lang w:val="en-US"/>
         </w:rPr>
+        <w:lastRenderedPageBreak/>
         <w:drawing>
           <wp:inline distT="0" distB="0" distL="0" distR="0">
             <wp:extent cx="5943600" cy="3877310"/>
@@ -638,7 +668,7 @@
                     <pic:cNvPicPr/>
                   </pic:nvPicPr>
                   <pic:blipFill>
-                    <a:blip r:embed="rId8">
+                    <a:blip r:embed="rId10">
                       <a:extLst>
                         <a:ext uri="{28A0092B-C50C-407E-A947-70E740481C1C}">
                           <a14:useLocalDpi xmlns:a14="http://schemas.microsoft.com/office/drawing/2010/main" val="0"/>
@@ -701,7 +731,7 @@
                     <pic:cNvPicPr/>
                   </pic:nvPicPr>
                   <pic:blipFill>
-                    <a:blip r:embed="rId9">
+                    <a:blip r:embed="rId11">
                       <a:extLst>
                         <a:ext uri="{28A0092B-C50C-407E-A947-70E740481C1C}">
                           <a14:useLocalDpi xmlns:a14="http://schemas.microsoft.com/office/drawing/2010/main" val="0"/>
@@ -825,7 +855,7 @@
                           </pic:cNvPicPr>
                         </pic:nvPicPr>
                         <pic:blipFill>
-                          <a:blip r:embed="rId6">
+                          <a:blip r:embed="rId8">
                             <a:extLst>
                               <a:ext uri="{28A0092B-C50C-407E-A947-70E740481C1C}">
                                 <a14:useLocalDpi xmlns:a14="http://schemas.microsoft.com/office/drawing/2010/main" val="0"/>
@@ -936,7 +966,7 @@
                           </pic:cNvPicPr>
                         </pic:nvPicPr>
                         <pic:blipFill>
-                          <a:blip r:embed="rId4">
+                          <a:blip r:embed="rId12">
                             <a:extLst>
                               <a:ext uri="{28A0092B-C50C-407E-A947-70E740481C1C}">
                                 <a14:useLocalDpi xmlns:a14="http://schemas.microsoft.com/office/drawing/2010/main" val="0"/>
@@ -1057,7 +1087,7 @@
                     </pic:cNvPicPr>
                   </pic:nvPicPr>
                   <pic:blipFill>
-                    <a:blip r:embed="rId10">
+                    <a:blip r:embed="rId13">
                       <a:extLst>
                         <a:ext uri="{28A0092B-C50C-407E-A947-70E740481C1C}">
                           <a14:useLocalDpi xmlns:a14="http://schemas.microsoft.com/office/drawing/2010/main" val="0"/>
@@ -1149,7 +1179,7 @@
                     </pic:cNvPicPr>
                   </pic:nvPicPr>
                   <pic:blipFill>
-                    <a:blip r:embed="rId4">
+                    <a:blip r:embed="rId12">
                       <a:extLst>
                         <a:ext uri="{28A0092B-C50C-407E-A947-70E740481C1C}">
                           <a14:useLocalDpi xmlns:a14="http://schemas.microsoft.com/office/drawing/2010/main" val="0"/>
@@ -1315,7 +1345,7 @@
                     <pic:cNvPicPr/>
                   </pic:nvPicPr>
                   <pic:blipFill>
-                    <a:blip r:embed="rId11">
+                    <a:blip r:embed="rId14">
                       <a:extLst>
                         <a:ext uri="{28A0092B-C50C-407E-A947-70E740481C1C}">
                           <a14:useLocalDpi xmlns:a14="http://schemas.microsoft.com/office/drawing/2010/main" val="0"/>
@@ -1417,7 +1447,7 @@
           <w:lang w:val="en-US"/>
         </w:rPr>
       </w:pPr>
-      <w:hyperlink r:id="rId12" w:history="1">
+      <w:hyperlink r:id="rId15" w:history="1">
         <w:r>
           <w:rPr>
             <w:rStyle w:val="Hyperlink"/>
@@ -1458,7 +1488,7 @@
                     <pic:cNvPicPr/>
                   </pic:nvPicPr>
                   <pic:blipFill>
-                    <a:blip r:embed="rId13">
+                    <a:blip r:embed="rId16">
                       <a:extLst>
                         <a:ext uri="{28A0092B-C50C-407E-A947-70E740481C1C}">
                           <a14:useLocalDpi xmlns:a14="http://schemas.microsoft.com/office/drawing/2010/main" val="0"/>
@@ -1562,7 +1592,7 @@
                     <pic:cNvPicPr/>
                   </pic:nvPicPr>
                   <pic:blipFill>
-                    <a:blip r:embed="rId14">
+                    <a:blip r:embed="rId17">
                       <a:extLst>
                         <a:ext uri="{28A0092B-C50C-407E-A947-70E740481C1C}">
                           <a14:useLocalDpi xmlns:a14="http://schemas.microsoft.com/office/drawing/2010/main" val="0"/>
@@ -1611,7 +1641,7 @@
                     <pic:cNvPicPr/>
                   </pic:nvPicPr>
                   <pic:blipFill>
-                    <a:blip r:embed="rId15">
+                    <a:blip r:embed="rId18">
                       <a:extLst>
                         <a:ext uri="{28A0092B-C50C-407E-A947-70E740481C1C}">
                           <a14:useLocalDpi xmlns:a14="http://schemas.microsoft.com/office/drawing/2010/main" val="0"/>
@@ -1686,7 +1716,7 @@
                     <pic:cNvPicPr/>
                   </pic:nvPicPr>
                   <pic:blipFill>
-                    <a:blip r:embed="rId16">
+                    <a:blip r:embed="rId19">
                       <a:extLst>
                         <a:ext uri="{28A0092B-C50C-407E-A947-70E740481C1C}">
                           <a14:useLocalDpi xmlns:a14="http://schemas.microsoft.com/office/drawing/2010/main" val="0"/>
@@ -1735,7 +1765,7 @@
                     <pic:cNvPicPr/>
                   </pic:nvPicPr>
                   <pic:blipFill>
-                    <a:blip r:embed="rId17">
+                    <a:blip r:embed="rId20">
                       <a:extLst>
                         <a:ext uri="{28A0092B-C50C-407E-A947-70E740481C1C}">
                           <a14:useLocalDpi xmlns:a14="http://schemas.microsoft.com/office/drawing/2010/main" val="0"/>
@@ -1784,7 +1814,7 @@
                     <pic:cNvPicPr/>
                   </pic:nvPicPr>
                   <pic:blipFill>
-                    <a:blip r:embed="rId18">
+                    <a:blip r:embed="rId21">
                       <a:extLst>
                         <a:ext uri="{28A0092B-C50C-407E-A947-70E740481C1C}">
                           <a14:useLocalDpi xmlns:a14="http://schemas.microsoft.com/office/drawing/2010/main" val="0"/>
@@ -1917,7 +1947,7 @@
                     <pic:cNvPicPr/>
                   </pic:nvPicPr>
                   <pic:blipFill>
-                    <a:blip r:embed="rId19">
+                    <a:blip r:embed="rId22">
                       <a:extLst>
                         <a:ext uri="{28A0092B-C50C-407E-A947-70E740481C1C}">
                           <a14:useLocalDpi xmlns:a14="http://schemas.microsoft.com/office/drawing/2010/main" val="0"/>
@@ -1966,7 +1996,7 @@
                     <pic:cNvPicPr/>
                   </pic:nvPicPr>
                   <pic:blipFill>
-                    <a:blip r:embed="rId20">
+                    <a:blip r:embed="rId23">
                       <a:extLst>
                         <a:ext uri="{28A0092B-C50C-407E-A947-70E740481C1C}">
                           <a14:useLocalDpi xmlns:a14="http://schemas.microsoft.com/office/drawing/2010/main" val="0"/>
@@ -2066,7 +2096,7 @@
                     <pic:cNvPicPr/>
                   </pic:nvPicPr>
                   <pic:blipFill>
-                    <a:blip r:embed="rId21">
+                    <a:blip r:embed="rId24">
                       <a:extLst>
                         <a:ext uri="{28A0092B-C50C-407E-A947-70E740481C1C}">
                           <a14:useLocalDpi xmlns:a14="http://schemas.microsoft.com/office/drawing/2010/main" val="0"/>
@@ -2128,7 +2158,7 @@
                     <pic:cNvPicPr/>
                   </pic:nvPicPr>
                   <pic:blipFill>
-                    <a:blip r:embed="rId22">
+                    <a:blip r:embed="rId25">
                       <a:extLst>
                         <a:ext uri="{28A0092B-C50C-407E-A947-70E740481C1C}">
                           <a14:useLocalDpi xmlns:a14="http://schemas.microsoft.com/office/drawing/2010/main" val="0"/>
@@ -2207,7 +2237,7 @@
                     <pic:cNvPicPr/>
                   </pic:nvPicPr>
                   <pic:blipFill>
-                    <a:blip r:embed="rId23">
+                    <a:blip r:embed="rId26">
                       <a:extLst>
                         <a:ext uri="{28A0092B-C50C-407E-A947-70E740481C1C}">
                           <a14:useLocalDpi xmlns:a14="http://schemas.microsoft.com/office/drawing/2010/main" val="0"/>
@@ -2261,7 +2291,7 @@
                     <pic:cNvPicPr/>
                   </pic:nvPicPr>
                   <pic:blipFill>
-                    <a:blip r:embed="rId24" cstate="print">
+                    <a:blip r:embed="rId27" cstate="print">
                       <a:extLst>
                         <a:ext uri="{28A0092B-C50C-407E-A947-70E740481C1C}">
                           <a14:useLocalDpi xmlns:a14="http://schemas.microsoft.com/office/drawing/2010/main" val="0"/>
@@ -2458,19 +2488,7 @@
           <w:lang w:val="en-US"/>
         </w:rPr>
         <w:lastRenderedPageBreak/>
-        <w:t xml:space="preserve">P. 16 </w:t>
-      </w:r>
-      <w:r>
-        <w:rPr>
-          <w:rFonts w:ascii="Arial" w:hAnsi="Arial" w:cs="Arial"/>
-          <w:b/>
-          <w:bCs/>
-          <w:color w:val="000000"/>
-          <w:sz w:val="29"/>
-          <w:szCs w:val="29"/>
-          <w:lang w:val="en-US"/>
-        </w:rPr>
-        <w:t>API being used in a program</w:t>
+        <w:t>P. 16 API being used in a program</w:t>
       </w:r>
     </w:p>
     <w:p>
@@ -2537,7 +2555,7 @@
                     <pic:cNvPicPr/>
                   </pic:nvPicPr>
                   <pic:blipFill>
-                    <a:blip r:embed="rId25">
+                    <a:blip r:embed="rId28">
                       <a:extLst>
                         <a:ext uri="{28A0092B-C50C-407E-A947-70E740481C1C}">
                           <a14:useLocalDpi xmlns:a14="http://schemas.microsoft.com/office/drawing/2010/main" val="0"/>
@@ -2590,19 +2608,7 @@
           <w:szCs w:val="29"/>
           <w:lang w:val="en-US"/>
         </w:rPr>
-        <w:t>API</w:t>
-      </w:r>
-      <w:r>
-        <w:rPr>
-          <w:rFonts w:ascii="Arial" w:hAnsi="Arial" w:cs="Arial"/>
-          <w:b/>
-          <w:bCs/>
-          <w:color w:val="000000"/>
-          <w:sz w:val="29"/>
-          <w:szCs w:val="29"/>
-          <w:lang w:val="en-US"/>
-        </w:rPr>
-        <w:t xml:space="preserve"> being used in a program whilst running</w:t>
+        <w:t>API being used in a program whilst running</w:t>
       </w:r>
     </w:p>
     <w:p>
@@ -2648,7 +2654,7 @@
                     <pic:cNvPicPr/>
                   </pic:nvPicPr>
                   <pic:blipFill>
-                    <a:blip r:embed="rId26" cstate="print">
+                    <a:blip r:embed="rId29" cstate="print">
                       <a:extLst>
                         <a:ext uri="{28A0092B-C50C-407E-A947-70E740481C1C}">
                           <a14:useLocalDpi xmlns:a14="http://schemas.microsoft.com/office/drawing/2010/main" val="0"/>
@@ -2718,8 +2724,6 @@
           <w:lang w:val="en-US"/>
         </w:rPr>
       </w:pPr>
-      <w:bookmarkStart w:id="0" w:name="_GoBack"/>
-      <w:bookmarkEnd w:id="0"/>
       <w:r>
         <w:rPr>
           <w:rFonts w:ascii="Arial" w:hAnsi="Arial" w:cs="Arial"/>
@@ -2783,7 +2787,7 @@
                     </pic:cNvPicPr>
                   </pic:nvPicPr>
                   <pic:blipFill>
-                    <a:blip r:embed="rId6">
+                    <a:blip r:embed="rId8">
                       <a:extLst>
                         <a:ext uri="{28A0092B-C50C-407E-A947-70E740481C1C}">
                           <a14:useLocalDpi xmlns:a14="http://schemas.microsoft.com/office/drawing/2010/main" val="0"/>
@@ -2896,7 +2900,7 @@
                     <pic:cNvPicPr/>
                   </pic:nvPicPr>
                   <pic:blipFill>
-                    <a:blip r:embed="rId27">
+                    <a:blip r:embed="rId30">
                       <a:extLst>
                         <a:ext uri="{28A0092B-C50C-407E-A947-70E740481C1C}">
                           <a14:useLocalDpi xmlns:a14="http://schemas.microsoft.com/office/drawing/2010/main" val="0"/>

</xml_diff>